<commit_message>
added comments, changed language
</commit_message>
<xml_diff>
--- a/DOC/Design.docx
+++ b/DOC/Design.docx
@@ -43,25 +43,19 @@
           <w:lang w:val="en-US"/>
         </w:rPr>
       </w:pPr>
+      <w:bookmarkStart w:id="0" w:name="_GoBack"/>
+      <w:bookmarkEnd w:id="0"/>
       <w:r>
         <w:rPr>
           <w:lang w:val="en-US"/>
         </w:rPr>
         <w:t xml:space="preserve">Starting point, creates a control object and call </w:t>
       </w:r>
-      <w:proofErr w:type="gramStart"/>
-      <w:r>
-        <w:rPr>
-          <w:lang w:val="en-US"/>
-        </w:rPr>
-        <w:t>start(</w:t>
-      </w:r>
-      <w:proofErr w:type="gramEnd"/>
-      <w:r>
-        <w:rPr>
-          <w:lang w:val="en-US"/>
-        </w:rPr>
-        <w:t>) in that object.</w:t>
+      <w:r>
+        <w:rPr>
+          <w:lang w:val="en-US"/>
+        </w:rPr>
+        <w:t>start() in that object.</w:t>
       </w:r>
     </w:p>
     <w:p>
@@ -252,8 +246,6 @@
           </wp:inline>
         </w:drawing>
       </w:r>
-      <w:bookmarkStart w:id="0" w:name="_GoBack"/>
-      <w:bookmarkEnd w:id="0"/>
       <w:r>
         <w:br w:type="page"/>
       </w:r>

</xml_diff>